<commit_message>
update ttn and diesign graph
</commit_message>
<xml_diff>
--- a/planefighting design doc.docx
+++ b/planefighting design doc.docx
@@ -3,13 +3,86 @@
 <w:document xmlns:wpc="http://schemas.microsoft.com/office/word/2010/wordprocessingCanvas" xmlns:mo="http://schemas.microsoft.com/office/mac/office/2008/main" xmlns:mc="http://schemas.openxmlformats.org/markup-compatibility/2006" xmlns:mv="urn:schemas-microsoft-com:mac:vml" xmlns:o="urn:schemas-microsoft-com:office:office" xmlns:r="http://schemas.openxmlformats.org/officeDocument/2006/relationships" xmlns:m="http://schemas.openxmlformats.org/officeDocument/2006/math" xmlns:v="urn:schemas-microsoft-com:vml" xmlns:wp14="http://schemas.microsoft.com/office/word/2010/wordprocessingDrawing" xmlns:wp="http://schemas.openxmlformats.org/drawingml/2006/wordprocessingDrawing" xmlns:w10="urn:schemas-microsoft-com:office:word" xmlns:w="http://schemas.openxmlformats.org/wordprocessingml/2006/main" xmlns:w14="http://schemas.microsoft.com/office/word/2010/wordml" xmlns:wpg="http://schemas.microsoft.com/office/word/2010/wordprocessingGroup" xmlns:wpi="http://schemas.microsoft.com/office/word/2010/wordprocessingInk" xmlns:wne="http://schemas.microsoft.com/office/word/2006/wordml" xmlns:wps="http://schemas.microsoft.com/office/word/2010/wordprocessingShape" mc:Ignorable="w14 wp14">
   <w:body>
     <w:p>
-      <w:pPr>
+      <w:bookmarkStart w:id="0" w:name="_GoBack"/>
+      <w:bookmarkEnd w:id="0"/>
+      <w:r>
         <w:rPr>
           <w:rFonts w:hint="eastAsia"/>
+          <w:noProof/>
         </w:rPr>
-      </w:pPr>
-      <w:bookmarkStart w:id="0" w:name="_GoBack"/>
-      <w:bookmarkEnd w:id="0"/>
+        <mc:AlternateContent>
+          <mc:Choice Requires="wps">
+            <w:drawing>
+              <wp:anchor distT="0" distB="0" distL="114300" distR="114300" simplePos="0" relativeHeight="251736064" behindDoc="0" locked="0" layoutInCell="1" allowOverlap="1" wp14:anchorId="5CADA7C2" wp14:editId="40A51D6F">
+                <wp:simplePos x="0" y="0"/>
+                <wp:positionH relativeFrom="column">
+                  <wp:posOffset>7010400</wp:posOffset>
+                </wp:positionH>
+                <wp:positionV relativeFrom="paragraph">
+                  <wp:posOffset>1345565</wp:posOffset>
+                </wp:positionV>
+                <wp:extent cx="0" cy="517525"/>
+                <wp:effectExtent l="127000" t="25400" r="127000" b="117475"/>
+                <wp:wrapNone/>
+                <wp:docPr id="5" name="直线箭头连接符 5"/>
+                <wp:cNvGraphicFramePr/>
+                <a:graphic xmlns:a="http://schemas.openxmlformats.org/drawingml/2006/main">
+                  <a:graphicData uri="http://schemas.microsoft.com/office/word/2010/wordprocessingShape">
+                    <wps:wsp>
+                      <wps:cNvCnPr/>
+                      <wps:spPr>
+                        <a:xfrm>
+                          <a:off x="0" y="0"/>
+                          <a:ext cx="0" cy="517525"/>
+                        </a:xfrm>
+                        <a:prstGeom prst="straightConnector1">
+                          <a:avLst/>
+                        </a:prstGeom>
+                        <a:ln>
+                          <a:tailEnd type="arrow"/>
+                        </a:ln>
+                      </wps:spPr>
+                      <wps:style>
+                        <a:lnRef idx="2">
+                          <a:schemeClr val="accent2"/>
+                        </a:lnRef>
+                        <a:fillRef idx="0">
+                          <a:schemeClr val="accent2"/>
+                        </a:fillRef>
+                        <a:effectRef idx="1">
+                          <a:schemeClr val="accent2"/>
+                        </a:effectRef>
+                        <a:fontRef idx="minor">
+                          <a:schemeClr val="tx1"/>
+                        </a:fontRef>
+                      </wps:style>
+                      <wps:bodyPr/>
+                    </wps:wsp>
+                  </a:graphicData>
+                </a:graphic>
+                <wp14:sizeRelH relativeFrom="margin">
+                  <wp14:pctWidth>0</wp14:pctWidth>
+                </wp14:sizeRelH>
+                <wp14:sizeRelV relativeFrom="margin">
+                  <wp14:pctHeight>0</wp14:pctHeight>
+                </wp14:sizeRelV>
+              </wp:anchor>
+            </w:drawing>
+          </mc:Choice>
+          <mc:Fallback>
+            <w:pict>
+              <v:shapetype id="_x0000_t32" coordsize="21600,21600" o:spt="32" o:oned="t" path="m0,0l21600,21600e" filled="f">
+                <v:path arrowok="t" fillok="f" o:connecttype="none"/>
+                <o:lock v:ext="edit" shapetype="t"/>
+              </v:shapetype>
+              <v:shape id="直线箭头连接符 5" o:spid="_x0000_s1026" type="#_x0000_t32" style="position:absolute;left:0;text-align:left;margin-left:552pt;margin-top:105.95pt;width:0;height:40.75pt;z-index:251736064;visibility:visible;mso-wrap-style:square;mso-width-percent:0;mso-height-percent:0;mso-wrap-distance-left:9pt;mso-wrap-distance-top:0;mso-wrap-distance-right:9pt;mso-wrap-distance-bottom:0;mso-position-horizontal:absolute;mso-position-horizontal-relative:text;mso-position-vertical:absolute;mso-position-vertical-relative:text;mso-width-percent:0;mso-height-percent:0;mso-width-relative:margin;mso-height-relative:margin" o:gfxdata="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" strokecolor="#c0504d [3205]" strokeweight="2pt">
+                <v:stroke endarrow="open"/>
+                <v:shadow on="t" opacity="24903f" mv:blur="40000f" origin=",.5" offset="0,20000emu"/>
+              </v:shape>
+            </w:pict>
+          </mc:Fallback>
+        </mc:AlternateContent>
+      </w:r>
       <w:r>
         <w:rPr>
           <w:rFonts w:hint="eastAsia"/>
@@ -443,7 +516,7 @@
         <mc:AlternateContent>
           <mc:Choice Requires="wpg">
             <w:drawing>
-              <wp:anchor distT="0" distB="0" distL="114300" distR="114300" simplePos="0" relativeHeight="251675648" behindDoc="0" locked="0" layoutInCell="1" allowOverlap="1" wp14:anchorId="5A795C6C" wp14:editId="29878E89">
+              <wp:anchor distT="0" distB="0" distL="114300" distR="114300" simplePos="0" relativeHeight="251675648" behindDoc="0" locked="0" layoutInCell="1" allowOverlap="1" wp14:anchorId="5A795C6C" wp14:editId="7108E944">
                 <wp:simplePos x="0" y="0"/>
                 <wp:positionH relativeFrom="column">
                   <wp:posOffset>3276600</wp:posOffset>
@@ -791,7 +864,11 @@
           </mc:Choice>
           <mc:Fallback>
             <w:pict>
-              <v:group id="组 11" o:spid="_x0000_s1028" style="position:absolute;left:0;text-align:left;margin-left:258pt;margin-top:122.2pt;width:138pt;height:138.6pt;z-index:251675648;mso-width-relative:margin;mso-height-relative:margin" coordsize="1752600,1352506" o:gfxdata="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">
+              <v:group id="组 11" o:spid="_x0000_s1028" style="position:absolute;left:0;text-align:left;margin-left:258pt;margin-top:122.2pt;width:138pt;height:138.6pt;z-index:251675648;mso-width-relative:margin;mso-height-relative:margin" coordsize="1752600,1352506" o:gfxdata="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">
+                <v:shapetype id="_x0000_t202" coordsize="21600,21600" o:spt="202" path="m0,0l0,21600,21600,21600,21600,0xe">
+                  <v:stroke joinstyle="miter"/>
+                  <v:path gradientshapeok="t" o:connecttype="rect"/>
+                </v:shapetype>
                 <v:shape id="文本框 12" o:spid="_x0000_s1029" type="#_x0000_t202" style="position:absolute;width:1752600;height:381000;visibility:visible;mso-wrap-style:square;v-text-anchor:top" o:gfxdata="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" fillcolor="white [3201]" strokecolor="#9bbb59 [3206]" strokeweight="2pt">
                   <v:textbox>
                     <w:txbxContent>
@@ -5137,9 +5214,6 @@
                             <w:p>
                               <w:pPr>
                                 <w:jc w:val="center"/>
-                                <w:rPr>
-                                  <w:rFonts w:hint="eastAsia"/>
-                                </w:rPr>
                               </w:pPr>
                               <w:proofErr w:type="spellStart"/>
                               <w:r>
@@ -5933,7 +6007,6 @@
       <w:pgMar w:top="1800" w:right="1440" w:bottom="1800" w:left="1440" w:header="851" w:footer="992" w:gutter="0"/>
       <w:cols w:space="425"/>
       <w:docGrid w:type="lines" w:linePitch="326"/>
-      <w:printerSettings r:id="rId5"/>
     </w:sectPr>
   </w:body>
 </w:document>

</xml_diff>